<commit_message>
commit avant base de donnees
</commit_message>
<xml_diff>
--- a/TP01.docx
+++ b/TP01.docx
@@ -20,7 +20,7 @@
           <w:szCs w:val="22"/>
           <w:u w:val="single"/>
         </w:rPr>
-        <w:t>REVISIONS</w:t>
+        <w:t>TP 01</w:t>
       </w:r>
       <w:r>
         <w:rPr>
@@ -31,37 +31,29 @@
         </w:rPr>
         <w:t xml:space="preserve"> / </w:t>
       </w:r>
-      <w:bookmarkStart w:id="0" w:name="_GoBack"/>
-      <w:bookmarkEnd w:id="0"/>
+      <w:r>
+        <w:rPr>
+          <w:rFonts w:cs="Arial"/>
+          <w:i w:val="0"/>
+          <w:sz w:val="22"/>
+          <w:szCs w:val="22"/>
+        </w:rPr>
+        <w:t>Révision générale</w:t>
+      </w:r>
+      <w:r>
+        <w:rPr>
+          <w:rFonts w:cs="Arial"/>
+          <w:i w:val="0"/>
+          <w:sz w:val="22"/>
+          <w:szCs w:val="22"/>
+        </w:rPr>
+        <w:t xml:space="preserve"> </w:t>
+      </w:r>
     </w:p>
     <w:p>
       <w:pPr>
         <w:pStyle w:val="Corpsdetexte"/>
-        <w:rPr>
-          <w:rFonts w:ascii="Arial" w:hAnsi="Arial" w:cs="Arial"/>
-          <w:sz w:val="22"/>
-          <w:szCs w:val="22"/>
-        </w:rPr>
-      </w:pPr>
-    </w:p>
-    <w:p>
-      <w:pPr>
-        <w:pStyle w:val="Corpsdetexte"/>
-        <w:ind w:hanging="1985"/>
-        <w:rPr>
-          <w:rFonts w:ascii="Arial" w:hAnsi="Arial" w:cs="Arial"/>
-          <w:sz w:val="22"/>
-          <w:szCs w:val="22"/>
-        </w:rPr>
-      </w:pPr>
-      <w:r>
-        <w:rPr>
-          <w:rFonts w:ascii="Arial" w:hAnsi="Arial" w:cs="Arial"/>
-          <w:sz w:val="22"/>
-          <w:szCs w:val="22"/>
-        </w:rPr>
-        <w:t>En vue de la création d’un site d’agence immobilière,</w:t>
-      </w:r>
+      </w:pPr>
     </w:p>
     <w:p>
       <w:pPr>
@@ -82,26 +74,70 @@
           <w:rFonts w:ascii="Arial" w:hAnsi="Arial" w:cs="Arial"/>
           <w:sz w:val="22"/>
           <w:szCs w:val="22"/>
-        </w:rPr>
-        <w:t xml:space="preserve">Créer un formulaire comprenant un </w:t>
-      </w:r>
-      <w:proofErr w:type="spellStart"/>
-      <w:r>
-        <w:rPr>
-          <w:rFonts w:ascii="Arial" w:hAnsi="Arial" w:cs="Arial"/>
-          <w:sz w:val="22"/>
-          <w:szCs w:val="22"/>
-        </w:rPr>
-        <w:t>groupe</w:t>
-      </w:r>
-      <w:proofErr w:type="spellEnd"/>
-      <w:r>
-        <w:rPr>
-          <w:rFonts w:ascii="Arial" w:hAnsi="Arial" w:cs="Arial"/>
-          <w:sz w:val="22"/>
-          <w:szCs w:val="22"/>
-        </w:rPr>
-        <w:t xml:space="preserve"> de champs ayant pour titre "</w:t>
+          <w:u w:val="single"/>
+        </w:rPr>
+        <w:t>E</w:t>
+      </w:r>
+      <w:r>
+        <w:rPr>
+          <w:rFonts w:ascii="Arial" w:hAnsi="Arial" w:cs="Arial"/>
+          <w:sz w:val="22"/>
+          <w:szCs w:val="22"/>
+          <w:u w:val="single"/>
+        </w:rPr>
+        <w:t>xercice 01</w:t>
+      </w:r>
+      <w:r>
+        <w:rPr>
+          <w:rFonts w:ascii="Arial" w:hAnsi="Arial" w:cs="Arial"/>
+          <w:sz w:val="22"/>
+          <w:szCs w:val="22"/>
+        </w:rPr>
+        <w:t> / Formulaire de contact</w:t>
+      </w:r>
+      <w:r>
+        <w:rPr>
+          <w:rFonts w:ascii="Arial" w:hAnsi="Arial" w:cs="Arial"/>
+          <w:sz w:val="22"/>
+          <w:szCs w:val="22"/>
+        </w:rPr>
+        <w:br/>
+      </w:r>
+      <w:r>
+        <w:rPr>
+          <w:rFonts w:ascii="Arial" w:hAnsi="Arial" w:cs="Arial"/>
+          <w:sz w:val="22"/>
+          <w:szCs w:val="22"/>
+        </w:rPr>
+        <w:br/>
+      </w:r>
+      <w:r>
+        <w:rPr>
+          <w:rFonts w:ascii="Arial" w:hAnsi="Arial" w:cs="Arial"/>
+          <w:sz w:val="22"/>
+          <w:szCs w:val="22"/>
+        </w:rPr>
+        <w:t>En vue de la création d’un site d’agence immobilière,</w:t>
+      </w:r>
+    </w:p>
+    <w:p>
+      <w:pPr>
+        <w:pStyle w:val="Corpsdetexte"/>
+        <w:ind w:left="708"/>
+        <w:jc w:val="left"/>
+        <w:rPr>
+          <w:rFonts w:ascii="Arial" w:hAnsi="Arial" w:cs="Arial"/>
+          <w:sz w:val="22"/>
+          <w:szCs w:val="22"/>
+        </w:rPr>
+      </w:pPr>
+      <w:r>
+        <w:rPr>
+          <w:rFonts w:ascii="Arial" w:hAnsi="Arial" w:cs="Arial"/>
+          <w:sz w:val="22"/>
+          <w:szCs w:val="22"/>
+        </w:rPr>
+        <w:t>Créer un formulaire comprenant un groupe de champs ayant pour titre "</w:t>
       </w:r>
       <w:r>
         <w:rPr>
@@ -157,25 +193,7 @@
           <w:sz w:val="22"/>
           <w:szCs w:val="22"/>
         </w:rPr>
-        <w:t xml:space="preserve">Le formulaire est le </w:t>
-      </w:r>
-      <w:proofErr w:type="spellStart"/>
-      <w:r>
-        <w:rPr>
-          <w:rFonts w:ascii="Arial" w:hAnsi="Arial" w:cs="Arial"/>
-          <w:sz w:val="22"/>
-          <w:szCs w:val="22"/>
-        </w:rPr>
-        <w:t>fichier</w:t>
-      </w:r>
-      <w:proofErr w:type="spellEnd"/>
-      <w:r>
-        <w:rPr>
-          <w:rFonts w:ascii="Arial" w:hAnsi="Arial" w:cs="Arial"/>
-          <w:sz w:val="22"/>
-          <w:szCs w:val="22"/>
-        </w:rPr>
-        <w:t xml:space="preserve"> </w:t>
+        <w:t xml:space="preserve">Le formulaire est le fichier </w:t>
       </w:r>
       <w:r>
         <w:rPr>
@@ -191,18 +209,18 @@
           <w:sz w:val="22"/>
           <w:szCs w:val="22"/>
         </w:rPr>
-        <w:t xml:space="preserve">.htm qui ne contient que du code </w:t>
-      </w:r>
-      <w:proofErr w:type="spellStart"/>
-      <w:r>
-        <w:rPr>
-          <w:rFonts w:ascii="Arial" w:hAnsi="Arial" w:cs="Arial"/>
-          <w:sz w:val="22"/>
-          <w:szCs w:val="22"/>
-        </w:rPr>
-        <w:t>HTML.</w:t>
-      </w:r>
-      <w:proofErr w:type="spellEnd"/>
+        <w:t>.htm qui ne contient que du code HTML.</w:t>
+      </w:r>
+      <w:r>
+        <w:rPr>
+          <w:rFonts w:ascii="Arial" w:hAnsi="Arial" w:cs="Arial"/>
+          <w:sz w:val="22"/>
+          <w:szCs w:val="22"/>
+        </w:rPr>
+        <w:br/>
+      </w:r>
+      <w:bookmarkStart w:id="0" w:name="_GoBack"/>
+      <w:bookmarkEnd w:id="0"/>
     </w:p>
     <w:p>
       <w:pPr>
@@ -218,77 +236,46 @@
           <w:szCs w:val="22"/>
         </w:rPr>
       </w:pPr>
-      <w:proofErr w:type="gramStart"/>
-      <w:r>
-        <w:rPr>
-          <w:rFonts w:ascii="Arial" w:hAnsi="Arial" w:cs="Arial"/>
-          <w:sz w:val="22"/>
-          <w:szCs w:val="22"/>
-        </w:rPr>
-        <w:t>créer</w:t>
-      </w:r>
-      <w:proofErr w:type="gramEnd"/>
-      <w:r>
-        <w:rPr>
-          <w:rFonts w:ascii="Arial" w:hAnsi="Arial" w:cs="Arial"/>
-          <w:sz w:val="22"/>
-          <w:szCs w:val="22"/>
-        </w:rPr>
-        <w:t xml:space="preserve"> un formulaire comprenant </w:t>
-      </w:r>
-      <w:proofErr w:type="spellStart"/>
-      <w:r>
-        <w:rPr>
-          <w:rFonts w:ascii="Arial" w:hAnsi="Arial" w:cs="Arial"/>
-          <w:sz w:val="22"/>
-          <w:szCs w:val="22"/>
-        </w:rPr>
-        <w:t>trois</w:t>
-      </w:r>
-      <w:proofErr w:type="spellEnd"/>
-      <w:r>
-        <w:rPr>
-          <w:rFonts w:ascii="Arial" w:hAnsi="Arial" w:cs="Arial"/>
-          <w:sz w:val="22"/>
-          <w:szCs w:val="22"/>
-        </w:rPr>
-        <w:t xml:space="preserve"> </w:t>
-      </w:r>
-      <w:proofErr w:type="spellStart"/>
-      <w:r>
-        <w:rPr>
-          <w:rFonts w:ascii="Arial" w:hAnsi="Arial" w:cs="Arial"/>
-          <w:sz w:val="22"/>
-          <w:szCs w:val="22"/>
-        </w:rPr>
-        <w:t>boutons</w:t>
-      </w:r>
-      <w:proofErr w:type="spellEnd"/>
-      <w:r>
-        <w:rPr>
-          <w:rFonts w:ascii="Arial" w:hAnsi="Arial" w:cs="Arial"/>
-          <w:sz w:val="22"/>
-          <w:szCs w:val="22"/>
-        </w:rPr>
-        <w:t xml:space="preserve"> Submit </w:t>
-      </w:r>
-      <w:proofErr w:type="spellStart"/>
-      <w:r>
-        <w:rPr>
-          <w:rFonts w:ascii="Arial" w:hAnsi="Arial" w:cs="Arial"/>
-          <w:sz w:val="22"/>
-          <w:szCs w:val="22"/>
-        </w:rPr>
-        <w:t>nommés</w:t>
-      </w:r>
-      <w:proofErr w:type="spellEnd"/>
-      <w:r>
-        <w:rPr>
-          <w:rFonts w:ascii="Arial" w:hAnsi="Arial" w:cs="Arial"/>
-          <w:sz w:val="22"/>
-          <w:szCs w:val="22"/>
-        </w:rPr>
-        <w:t xml:space="preserve"> </w:t>
+      <w:r>
+        <w:rPr>
+          <w:rFonts w:ascii="Arial" w:hAnsi="Arial" w:cs="Arial"/>
+          <w:sz w:val="22"/>
+          <w:szCs w:val="22"/>
+          <w:u w:val="single"/>
+        </w:rPr>
+        <w:t>Exercice 02</w:t>
+      </w:r>
+      <w:r>
+        <w:rPr>
+          <w:rFonts w:ascii="Arial" w:hAnsi="Arial" w:cs="Arial"/>
+          <w:sz w:val="22"/>
+          <w:szCs w:val="22"/>
+        </w:rPr>
+        <w:t xml:space="preserve"> / Formulaire </w:t>
+      </w:r>
+      <w:r>
+        <w:rPr>
+          <w:rFonts w:ascii="Arial" w:hAnsi="Arial" w:cs="Arial"/>
+          <w:sz w:val="22"/>
+          <w:szCs w:val="22"/>
+        </w:rPr>
+        <w:br/>
+      </w:r>
+      <w:r>
+        <w:rPr>
+          <w:rFonts w:ascii="Arial" w:hAnsi="Arial" w:cs="Arial"/>
+          <w:sz w:val="22"/>
+          <w:szCs w:val="22"/>
+        </w:rPr>
+        <w:t>Créer</w:t>
+      </w:r>
+      <w:r>
+        <w:rPr>
+          <w:rFonts w:ascii="Arial" w:hAnsi="Arial" w:cs="Arial"/>
+          <w:sz w:val="22"/>
+          <w:szCs w:val="22"/>
+        </w:rPr>
+        <w:t xml:space="preserve"> un formulaire comprenant trois boutons Submit nommés </w:t>
       </w:r>
     </w:p>
     <w:p>
@@ -311,25 +298,7 @@
           <w:sz w:val="22"/>
           <w:szCs w:val="22"/>
         </w:rPr>
-        <w:t xml:space="preserve">« </w:t>
-      </w:r>
-      <w:proofErr w:type="spellStart"/>
-      <w:r>
-        <w:rPr>
-          <w:rFonts w:ascii="Arial" w:hAnsi="Arial" w:cs="Arial"/>
-          <w:sz w:val="22"/>
-          <w:szCs w:val="22"/>
-        </w:rPr>
-        <w:t>Vendre</w:t>
-      </w:r>
-      <w:proofErr w:type="spellEnd"/>
-      <w:r>
-        <w:rPr>
-          <w:rFonts w:ascii="Arial" w:hAnsi="Arial" w:cs="Arial"/>
-          <w:sz w:val="22"/>
-          <w:szCs w:val="22"/>
-        </w:rPr>
-        <w:t xml:space="preserve"> », </w:t>
+        <w:t xml:space="preserve">« Vendre », </w:t>
       </w:r>
     </w:p>
     <w:p>
@@ -352,25 +321,7 @@
           <w:sz w:val="22"/>
           <w:szCs w:val="22"/>
         </w:rPr>
-        <w:t xml:space="preserve">« </w:t>
-      </w:r>
-      <w:proofErr w:type="spellStart"/>
-      <w:r>
-        <w:rPr>
-          <w:rFonts w:ascii="Arial" w:hAnsi="Arial" w:cs="Arial"/>
-          <w:sz w:val="22"/>
-          <w:szCs w:val="22"/>
-        </w:rPr>
-        <w:t>Acheter</w:t>
-      </w:r>
-      <w:proofErr w:type="spellEnd"/>
-      <w:r>
-        <w:rPr>
-          <w:rFonts w:ascii="Arial" w:hAnsi="Arial" w:cs="Arial"/>
-          <w:sz w:val="22"/>
-          <w:szCs w:val="22"/>
-        </w:rPr>
-        <w:t xml:space="preserve"> » </w:t>
+        <w:t xml:space="preserve">« Acheter » </w:t>
       </w:r>
     </w:p>
     <w:p>
@@ -387,41 +338,52 @@
           <w:szCs w:val="22"/>
         </w:rPr>
       </w:pPr>
-      <w:proofErr w:type="gramStart"/>
-      <w:r>
-        <w:rPr>
-          <w:rFonts w:ascii="Arial" w:hAnsi="Arial" w:cs="Arial"/>
-          <w:sz w:val="22"/>
-          <w:szCs w:val="22"/>
-        </w:rPr>
-        <w:t>et</w:t>
-      </w:r>
-      <w:proofErr w:type="gramEnd"/>
-      <w:r>
-        <w:rPr>
-          <w:rFonts w:ascii="Arial" w:hAnsi="Arial" w:cs="Arial"/>
-          <w:sz w:val="22"/>
-          <w:szCs w:val="22"/>
-        </w:rPr>
-        <w:t xml:space="preserve"> « </w:t>
-      </w:r>
-      <w:proofErr w:type="spellStart"/>
-      <w:r>
-        <w:rPr>
-          <w:rFonts w:ascii="Arial" w:hAnsi="Arial" w:cs="Arial"/>
-          <w:sz w:val="22"/>
-          <w:szCs w:val="22"/>
-        </w:rPr>
-        <w:t>Louer</w:t>
-      </w:r>
-      <w:proofErr w:type="spellEnd"/>
-      <w:r>
-        <w:rPr>
-          <w:rFonts w:ascii="Arial" w:hAnsi="Arial" w:cs="Arial"/>
-          <w:sz w:val="22"/>
-          <w:szCs w:val="22"/>
-        </w:rPr>
-        <w:t xml:space="preserve"> ». </w:t>
+      <w:r>
+        <w:rPr>
+          <w:rFonts w:ascii="Arial" w:hAnsi="Arial" w:cs="Arial"/>
+          <w:sz w:val="22"/>
+          <w:szCs w:val="22"/>
+        </w:rPr>
+        <w:t xml:space="preserve">et « Louer ». </w:t>
+      </w:r>
+    </w:p>
+    <w:p>
+      <w:pPr>
+        <w:pStyle w:val="Corpsdetexte"/>
+        <w:numPr>
+          <w:ilvl w:val="1"/>
+          <w:numId w:val="5"/>
+        </w:numPr>
+        <w:jc w:val="left"/>
+        <w:rPr>
+          <w:rFonts w:ascii="Arial" w:hAnsi="Arial" w:cs="Arial"/>
+          <w:sz w:val="22"/>
+          <w:szCs w:val="22"/>
+        </w:rPr>
+      </w:pPr>
+      <w:r>
+        <w:rPr>
+          <w:rFonts w:ascii="Arial" w:hAnsi="Arial" w:cs="Arial"/>
+          <w:sz w:val="22"/>
+          <w:szCs w:val="22"/>
+        </w:rPr>
+        <w:t xml:space="preserve">« </w:t>
+      </w:r>
+      <w:r>
+        <w:rPr>
+          <w:rFonts w:ascii="Arial" w:hAnsi="Arial" w:cs="Arial"/>
+          <w:sz w:val="22"/>
+          <w:szCs w:val="22"/>
+        </w:rPr>
+        <w:t>Contact Client</w:t>
+      </w:r>
+      <w:r>
+        <w:rPr>
+          <w:rFonts w:ascii="Arial" w:hAnsi="Arial" w:cs="Arial"/>
+          <w:sz w:val="22"/>
+          <w:szCs w:val="22"/>
+        </w:rPr>
+        <w:t xml:space="preserve"> », </w:t>
       </w:r>
     </w:p>
     <w:p>
@@ -441,209 +403,284 @@
           <w:sz w:val="22"/>
           <w:szCs w:val="22"/>
         </w:rPr>
-        <w:t xml:space="preserve">En fonction du choix </w:t>
-      </w:r>
-      <w:proofErr w:type="spellStart"/>
-      <w:r>
-        <w:rPr>
-          <w:rFonts w:ascii="Arial" w:hAnsi="Arial" w:cs="Arial"/>
-          <w:sz w:val="22"/>
-          <w:szCs w:val="22"/>
-        </w:rPr>
-        <w:t>effectué</w:t>
-      </w:r>
-      <w:proofErr w:type="spellEnd"/>
-      <w:r>
-        <w:rPr>
-          <w:rFonts w:ascii="Arial" w:hAnsi="Arial" w:cs="Arial"/>
-          <w:sz w:val="22"/>
-          <w:szCs w:val="22"/>
-        </w:rPr>
-        <w:t xml:space="preserve"> par le </w:t>
-      </w:r>
-      <w:proofErr w:type="spellStart"/>
-      <w:r>
-        <w:rPr>
-          <w:rFonts w:ascii="Arial" w:hAnsi="Arial" w:cs="Arial"/>
-          <w:sz w:val="22"/>
-          <w:szCs w:val="22"/>
-        </w:rPr>
-        <w:t>visiteur</w:t>
-      </w:r>
-      <w:proofErr w:type="spellEnd"/>
-      <w:r>
-        <w:rPr>
-          <w:rFonts w:ascii="Arial" w:hAnsi="Arial" w:cs="Arial"/>
-          <w:sz w:val="22"/>
-          <w:szCs w:val="22"/>
-        </w:rPr>
-        <w:t xml:space="preserve">, le </w:t>
-      </w:r>
-      <w:proofErr w:type="spellStart"/>
-      <w:r>
-        <w:rPr>
-          <w:rFonts w:ascii="Arial" w:hAnsi="Arial" w:cs="Arial"/>
-          <w:sz w:val="22"/>
-          <w:szCs w:val="22"/>
-        </w:rPr>
-        <w:t>rediriger</w:t>
-      </w:r>
-      <w:proofErr w:type="spellEnd"/>
-      <w:r>
-        <w:rPr>
-          <w:rFonts w:ascii="Arial" w:hAnsi="Arial" w:cs="Arial"/>
-          <w:sz w:val="22"/>
-          <w:szCs w:val="22"/>
-        </w:rPr>
-        <w:t xml:space="preserve"> </w:t>
-      </w:r>
-      <w:proofErr w:type="spellStart"/>
-      <w:r>
-        <w:rPr>
-          <w:rFonts w:ascii="Arial" w:hAnsi="Arial" w:cs="Arial"/>
-          <w:sz w:val="22"/>
-          <w:szCs w:val="22"/>
-        </w:rPr>
-        <w:t>vers</w:t>
-      </w:r>
-      <w:proofErr w:type="spellEnd"/>
-      <w:r>
-        <w:rPr>
-          <w:rFonts w:ascii="Arial" w:hAnsi="Arial" w:cs="Arial"/>
-          <w:sz w:val="22"/>
-          <w:szCs w:val="22"/>
-        </w:rPr>
-        <w:t xml:space="preserve"> </w:t>
-      </w:r>
-      <w:proofErr w:type="spellStart"/>
-      <w:r>
-        <w:rPr>
-          <w:rFonts w:ascii="Arial" w:hAnsi="Arial" w:cs="Arial"/>
-          <w:sz w:val="22"/>
-          <w:szCs w:val="22"/>
-        </w:rPr>
-        <w:t>une</w:t>
-      </w:r>
-      <w:proofErr w:type="spellEnd"/>
-      <w:r>
-        <w:rPr>
-          <w:rFonts w:ascii="Arial" w:hAnsi="Arial" w:cs="Arial"/>
-          <w:sz w:val="22"/>
-          <w:szCs w:val="22"/>
-        </w:rPr>
-        <w:t xml:space="preserve"> page </w:t>
-      </w:r>
-      <w:proofErr w:type="spellStart"/>
-      <w:r>
-        <w:rPr>
-          <w:rFonts w:ascii="Arial" w:hAnsi="Arial" w:cs="Arial"/>
-          <w:sz w:val="22"/>
-          <w:szCs w:val="22"/>
-        </w:rPr>
-        <w:t>spécialisée</w:t>
-      </w:r>
-      <w:proofErr w:type="spellEnd"/>
-      <w:r>
-        <w:rPr>
-          <w:rFonts w:ascii="Arial" w:hAnsi="Arial" w:cs="Arial"/>
-          <w:sz w:val="22"/>
-          <w:szCs w:val="22"/>
-        </w:rPr>
-        <w:t xml:space="preserve"> </w:t>
-      </w:r>
-      <w:proofErr w:type="spellStart"/>
-      <w:r>
-        <w:rPr>
-          <w:rFonts w:ascii="Arial" w:hAnsi="Arial" w:cs="Arial"/>
-          <w:sz w:val="22"/>
-          <w:szCs w:val="22"/>
-        </w:rPr>
-        <w:t>dont</w:t>
-      </w:r>
-      <w:proofErr w:type="spellEnd"/>
-      <w:r>
-        <w:rPr>
-          <w:rFonts w:ascii="Arial" w:hAnsi="Arial" w:cs="Arial"/>
-          <w:sz w:val="22"/>
-          <w:szCs w:val="22"/>
-        </w:rPr>
-        <w:t xml:space="preserve"> le </w:t>
-      </w:r>
-      <w:proofErr w:type="spellStart"/>
-      <w:r>
-        <w:rPr>
-          <w:rFonts w:ascii="Arial" w:hAnsi="Arial" w:cs="Arial"/>
-          <w:sz w:val="22"/>
-          <w:szCs w:val="22"/>
-        </w:rPr>
-        <w:t>contenu</w:t>
-      </w:r>
-      <w:proofErr w:type="spellEnd"/>
-      <w:r>
-        <w:rPr>
-          <w:rFonts w:ascii="Arial" w:hAnsi="Arial" w:cs="Arial"/>
-          <w:sz w:val="22"/>
-          <w:szCs w:val="22"/>
-        </w:rPr>
-        <w:t xml:space="preserve"> </w:t>
-      </w:r>
-      <w:proofErr w:type="spellStart"/>
-      <w:r>
-        <w:rPr>
-          <w:rFonts w:ascii="Arial" w:hAnsi="Arial" w:cs="Arial"/>
-          <w:sz w:val="22"/>
-          <w:szCs w:val="22"/>
-        </w:rPr>
-        <w:t>réponde</w:t>
-      </w:r>
-      <w:proofErr w:type="spellEnd"/>
-      <w:r>
-        <w:rPr>
-          <w:rFonts w:ascii="Arial" w:hAnsi="Arial" w:cs="Arial"/>
-          <w:sz w:val="22"/>
-          <w:szCs w:val="22"/>
-        </w:rPr>
-        <w:t xml:space="preserve"> au </w:t>
-      </w:r>
-      <w:proofErr w:type="spellStart"/>
-      <w:r>
-        <w:rPr>
-          <w:rFonts w:ascii="Arial" w:hAnsi="Arial" w:cs="Arial"/>
-          <w:sz w:val="22"/>
-          <w:szCs w:val="22"/>
-        </w:rPr>
-        <w:t>critère</w:t>
-      </w:r>
-      <w:proofErr w:type="spellEnd"/>
-      <w:r>
-        <w:rPr>
-          <w:rFonts w:ascii="Arial" w:hAnsi="Arial" w:cs="Arial"/>
-          <w:sz w:val="22"/>
-          <w:szCs w:val="22"/>
-        </w:rPr>
-        <w:t xml:space="preserve"> </w:t>
-      </w:r>
-      <w:proofErr w:type="spellStart"/>
-      <w:r>
-        <w:rPr>
-          <w:rFonts w:ascii="Arial" w:hAnsi="Arial" w:cs="Arial"/>
-          <w:sz w:val="22"/>
-          <w:szCs w:val="22"/>
-        </w:rPr>
-        <w:t>choisi</w:t>
-      </w:r>
-      <w:proofErr w:type="spellEnd"/>
-      <w:r>
-        <w:rPr>
-          <w:rFonts w:ascii="Arial" w:hAnsi="Arial" w:cs="Arial"/>
-          <w:sz w:val="22"/>
-          <w:szCs w:val="22"/>
-        </w:rPr>
-        <w:t>.</w:t>
+        <w:t>En fonction du choix effectué par le visiteur, le rediriger vers une page spécialisée dont le contenu réponde au critère choisi.</w:t>
       </w:r>
     </w:p>
     <w:p>
       <w:pPr>
+        <w:pStyle w:val="Corpsdetexte"/>
+        <w:numPr>
+          <w:ilvl w:val="1"/>
+          <w:numId w:val="5"/>
+        </w:numPr>
+        <w:jc w:val="left"/>
+        <w:rPr>
+          <w:rFonts w:ascii="Arial" w:hAnsi="Arial" w:cs="Arial"/>
+          <w:sz w:val="22"/>
+          <w:szCs w:val="22"/>
+        </w:rPr>
+      </w:pPr>
+      <w:r>
+        <w:rPr>
+          <w:rFonts w:ascii="Arial" w:hAnsi="Arial" w:cs="Arial"/>
+          <w:sz w:val="22"/>
+          <w:szCs w:val="22"/>
+        </w:rPr>
+        <w:t xml:space="preserve">La page </w:t>
+      </w:r>
+      <w:r>
+        <w:rPr>
+          <w:rFonts w:ascii="Arial" w:hAnsi="Arial" w:cs="Arial"/>
+          <w:sz w:val="22"/>
+          <w:szCs w:val="22"/>
+        </w:rPr>
+        <w:t xml:space="preserve">« </w:t>
+      </w:r>
+      <w:r>
+        <w:rPr>
+          <w:rFonts w:ascii="Arial" w:hAnsi="Arial" w:cs="Arial"/>
+          <w:sz w:val="22"/>
+          <w:szCs w:val="22"/>
+        </w:rPr>
+        <w:t>Vendre » contiendra les informations suivantes :</w:t>
+      </w:r>
+      <w:r>
+        <w:rPr>
+          <w:rFonts w:ascii="Arial" w:hAnsi="Arial" w:cs="Arial"/>
+          <w:sz w:val="22"/>
+          <w:szCs w:val="22"/>
+        </w:rPr>
+        <w:br/>
+        <w:t xml:space="preserve">- </w:t>
+      </w:r>
+      <w:r>
+        <w:rPr>
+          <w:rFonts w:ascii="Arial" w:hAnsi="Arial" w:cs="Arial"/>
+          <w:sz w:val="22"/>
+          <w:szCs w:val="22"/>
+        </w:rPr>
+        <w:t>Type de bien :</w:t>
+      </w:r>
+      <w:r>
+        <w:rPr>
+          <w:rFonts w:ascii="Arial" w:hAnsi="Arial" w:cs="Arial"/>
+          <w:sz w:val="22"/>
+          <w:szCs w:val="22"/>
+        </w:rPr>
+        <w:br/>
+        <w:t>- Caractéristique</w:t>
+      </w:r>
+      <w:r>
+        <w:rPr>
+          <w:rFonts w:ascii="Arial" w:hAnsi="Arial" w:cs="Arial"/>
+          <w:sz w:val="22"/>
+          <w:szCs w:val="22"/>
+        </w:rPr>
+        <w:br/>
+        <w:t>- Adresse,</w:t>
+      </w:r>
+    </w:p>
+    <w:p>
+      <w:pPr>
+        <w:pStyle w:val="Corpsdetexte"/>
+        <w:numPr>
+          <w:ilvl w:val="1"/>
+          <w:numId w:val="5"/>
+        </w:numPr>
+        <w:jc w:val="left"/>
+        <w:rPr>
+          <w:rFonts w:ascii="Arial" w:hAnsi="Arial" w:cs="Arial"/>
+          <w:sz w:val="22"/>
+          <w:szCs w:val="22"/>
+        </w:rPr>
+      </w:pPr>
+      <w:r>
+        <w:rPr>
+          <w:rFonts w:ascii="Arial" w:hAnsi="Arial" w:cs="Arial"/>
+          <w:sz w:val="22"/>
+          <w:szCs w:val="22"/>
+        </w:rPr>
+        <w:t xml:space="preserve">La page </w:t>
+      </w:r>
+      <w:r>
+        <w:rPr>
+          <w:rFonts w:ascii="Arial" w:hAnsi="Arial" w:cs="Arial"/>
+          <w:sz w:val="22"/>
+          <w:szCs w:val="22"/>
+        </w:rPr>
+        <w:t xml:space="preserve">« </w:t>
+      </w:r>
+      <w:r>
+        <w:rPr>
+          <w:rFonts w:ascii="Arial" w:hAnsi="Arial" w:cs="Arial"/>
+          <w:sz w:val="22"/>
+          <w:szCs w:val="22"/>
+        </w:rPr>
+        <w:t xml:space="preserve">Acheter » et </w:t>
+      </w:r>
+      <w:r>
+        <w:rPr>
+          <w:rFonts w:ascii="Arial" w:hAnsi="Arial" w:cs="Arial"/>
+          <w:sz w:val="22"/>
+          <w:szCs w:val="22"/>
+        </w:rPr>
+        <w:t xml:space="preserve">« </w:t>
+      </w:r>
+      <w:r>
+        <w:rPr>
+          <w:rFonts w:ascii="Arial" w:hAnsi="Arial" w:cs="Arial"/>
+          <w:sz w:val="22"/>
+          <w:szCs w:val="22"/>
+        </w:rPr>
+        <w:t>Louer » contiendront les informations suivantes :</w:t>
+      </w:r>
+      <w:r>
+        <w:rPr>
+          <w:rFonts w:ascii="Arial" w:hAnsi="Arial" w:cs="Arial"/>
+          <w:sz w:val="22"/>
+          <w:szCs w:val="22"/>
+        </w:rPr>
+        <w:br/>
+        <w:t>- Numéro de l’article,</w:t>
+      </w:r>
+      <w:r>
+        <w:rPr>
+          <w:rFonts w:ascii="Arial" w:hAnsi="Arial" w:cs="Arial"/>
+          <w:sz w:val="22"/>
+          <w:szCs w:val="22"/>
+        </w:rPr>
+        <w:br/>
+        <w:t>- Type de l’article</w:t>
+      </w:r>
+      <w:r>
+        <w:rPr>
+          <w:rFonts w:ascii="Arial" w:hAnsi="Arial" w:cs="Arial"/>
+          <w:sz w:val="22"/>
+          <w:szCs w:val="22"/>
+        </w:rPr>
+        <w:t>:</w:t>
+      </w:r>
+      <w:r>
+        <w:rPr>
+          <w:rFonts w:ascii="Arial" w:hAnsi="Arial" w:cs="Arial"/>
+          <w:sz w:val="22"/>
+          <w:szCs w:val="22"/>
+        </w:rPr>
+        <w:br/>
+        <w:t>- Caractéristique</w:t>
+      </w:r>
+      <w:r>
+        <w:rPr>
+          <w:rFonts w:ascii="Arial" w:hAnsi="Arial" w:cs="Arial"/>
+          <w:sz w:val="22"/>
+          <w:szCs w:val="22"/>
+        </w:rPr>
+        <w:br/>
+        <w:t>- Adresse,</w:t>
+      </w:r>
+    </w:p>
+    <w:p>
+      <w:pPr>
+        <w:pStyle w:val="Corpsdetexte"/>
+        <w:numPr>
+          <w:ilvl w:val="1"/>
+          <w:numId w:val="5"/>
+        </w:numPr>
+        <w:jc w:val="left"/>
+        <w:rPr>
+          <w:rFonts w:ascii="Arial" w:hAnsi="Arial" w:cs="Arial"/>
+          <w:sz w:val="22"/>
+          <w:szCs w:val="22"/>
+        </w:rPr>
+      </w:pPr>
+      <w:r>
+        <w:rPr>
+          <w:rFonts w:ascii="Arial" w:hAnsi="Arial" w:cs="Arial"/>
+          <w:sz w:val="22"/>
+          <w:szCs w:val="22"/>
+        </w:rPr>
+        <w:t xml:space="preserve">La page </w:t>
+      </w:r>
+      <w:r>
+        <w:rPr>
+          <w:rFonts w:ascii="Arial" w:hAnsi="Arial" w:cs="Arial"/>
+          <w:sz w:val="22"/>
+          <w:szCs w:val="22"/>
+        </w:rPr>
+        <w:t xml:space="preserve">« </w:t>
+      </w:r>
+      <w:r>
+        <w:rPr>
+          <w:rFonts w:ascii="Arial" w:hAnsi="Arial" w:cs="Arial"/>
+          <w:sz w:val="22"/>
+          <w:szCs w:val="22"/>
+        </w:rPr>
+        <w:t xml:space="preserve">Contact Client » affichera  quant à elle les informations du Client que vous saisies dans </w:t>
+      </w:r>
+      <w:r>
+        <w:rPr>
+          <w:rFonts w:ascii="Arial" w:hAnsi="Arial" w:cs="Arial"/>
+          <w:sz w:val="22"/>
+          <w:szCs w:val="22"/>
+        </w:rPr>
+        <w:t>l’exercice N°1</w:t>
+      </w:r>
+      <w:r>
+        <w:rPr>
+          <w:rFonts w:ascii="Arial" w:hAnsi="Arial" w:cs="Arial"/>
+          <w:sz w:val="22"/>
+          <w:szCs w:val="22"/>
+        </w:rPr>
+        <w:t> :</w:t>
+      </w:r>
+      <w:r>
+        <w:rPr>
+          <w:rFonts w:ascii="Arial" w:hAnsi="Arial" w:cs="Arial"/>
+          <w:sz w:val="22"/>
+          <w:szCs w:val="22"/>
+        </w:rPr>
+        <w:br/>
+        <w:t>- Numéro de l’article,</w:t>
+      </w:r>
+      <w:r>
+        <w:rPr>
+          <w:rFonts w:ascii="Arial" w:hAnsi="Arial" w:cs="Arial"/>
+          <w:sz w:val="22"/>
+          <w:szCs w:val="22"/>
+        </w:rPr>
+        <w:br/>
+        <w:t>- Type de l’article</w:t>
+      </w:r>
+      <w:r>
+        <w:rPr>
+          <w:rFonts w:ascii="Arial" w:hAnsi="Arial" w:cs="Arial"/>
+          <w:sz w:val="22"/>
+          <w:szCs w:val="22"/>
+        </w:rPr>
+        <w:t>:</w:t>
+      </w:r>
+      <w:r>
+        <w:rPr>
+          <w:rFonts w:ascii="Arial" w:hAnsi="Arial" w:cs="Arial"/>
+          <w:sz w:val="22"/>
+          <w:szCs w:val="22"/>
+        </w:rPr>
+        <w:br/>
+        <w:t>- Caractéristique</w:t>
+      </w:r>
+      <w:r>
+        <w:rPr>
+          <w:rFonts w:ascii="Arial" w:hAnsi="Arial" w:cs="Arial"/>
+          <w:sz w:val="22"/>
+          <w:szCs w:val="22"/>
+        </w:rPr>
+        <w:br/>
+        <w:t>- Adresse,</w:t>
+      </w:r>
+    </w:p>
+    <w:p>
+      <w:pPr>
+        <w:ind w:left="0"/>
         <w:rPr>
           <w:rFonts w:ascii="Arial" w:hAnsi="Arial" w:cs="Arial"/>
           <w:sz w:val="22"/>
@@ -790,15 +827,18 @@
   <w:abstractNum w:abstractNumId="1" w15:restartNumberingAfterBreak="0">
     <w:nsid w:val="334777A1"/>
     <w:multiLevelType w:val="hybridMultilevel"/>
-    <w:tmpl w:val="67E4EE2E"/>
-    <w:lvl w:ilvl="0" w:tplc="040C000F">
-      <w:start w:val="1"/>
-      <w:numFmt w:val="decimal"/>
-      <w:lvlText w:val="%1."/>
+    <w:tmpl w:val="109EE6DA"/>
+    <w:lvl w:ilvl="0" w:tplc="040C0005">
+      <w:start w:val="1"/>
+      <w:numFmt w:val="bullet"/>
+      <w:lvlText w:val=""/>
       <w:lvlJc w:val="left"/>
       <w:pPr>
         <w:ind w:left="720" w:hanging="360"/>
       </w:pPr>
+      <w:rPr>
+        <w:rFonts w:ascii="Wingdings" w:hAnsi="Wingdings" w:hint="default"/>
+      </w:rPr>
     </w:lvl>
     <w:lvl w:ilvl="1" w:tplc="040C0001">
       <w:start w:val="1"/>
@@ -1084,6 +1124,119 @@
     </w:lvl>
   </w:abstractNum>
   <w:abstractNum w:abstractNumId="4" w15:restartNumberingAfterBreak="0">
+    <w:nsid w:val="76782391"/>
+    <w:multiLevelType w:val="hybridMultilevel"/>
+    <w:tmpl w:val="CF301B72"/>
+    <w:lvl w:ilvl="0" w:tplc="040C0005">
+      <w:start w:val="1"/>
+      <w:numFmt w:val="bullet"/>
+      <w:lvlText w:val=""/>
+      <w:lvlJc w:val="left"/>
+      <w:pPr>
+        <w:ind w:left="1440" w:hanging="360"/>
+      </w:pPr>
+      <w:rPr>
+        <w:rFonts w:ascii="Wingdings" w:hAnsi="Wingdings" w:hint="default"/>
+      </w:rPr>
+    </w:lvl>
+    <w:lvl w:ilvl="1" w:tplc="040C0003" w:tentative="1">
+      <w:start w:val="1"/>
+      <w:numFmt w:val="bullet"/>
+      <w:lvlText w:val="o"/>
+      <w:lvlJc w:val="left"/>
+      <w:pPr>
+        <w:ind w:left="2160" w:hanging="360"/>
+      </w:pPr>
+      <w:rPr>
+        <w:rFonts w:ascii="Courier New" w:hAnsi="Courier New" w:cs="Courier New" w:hint="default"/>
+      </w:rPr>
+    </w:lvl>
+    <w:lvl w:ilvl="2" w:tplc="040C0005" w:tentative="1">
+      <w:start w:val="1"/>
+      <w:numFmt w:val="bullet"/>
+      <w:lvlText w:val=""/>
+      <w:lvlJc w:val="left"/>
+      <w:pPr>
+        <w:ind w:left="2880" w:hanging="360"/>
+      </w:pPr>
+      <w:rPr>
+        <w:rFonts w:ascii="Wingdings" w:hAnsi="Wingdings" w:hint="default"/>
+      </w:rPr>
+    </w:lvl>
+    <w:lvl w:ilvl="3" w:tplc="040C0001" w:tentative="1">
+      <w:start w:val="1"/>
+      <w:numFmt w:val="bullet"/>
+      <w:lvlText w:val=""/>
+      <w:lvlJc w:val="left"/>
+      <w:pPr>
+        <w:ind w:left="3600" w:hanging="360"/>
+      </w:pPr>
+      <w:rPr>
+        <w:rFonts w:ascii="Symbol" w:hAnsi="Symbol" w:hint="default"/>
+      </w:rPr>
+    </w:lvl>
+    <w:lvl w:ilvl="4" w:tplc="040C0003" w:tentative="1">
+      <w:start w:val="1"/>
+      <w:numFmt w:val="bullet"/>
+      <w:lvlText w:val="o"/>
+      <w:lvlJc w:val="left"/>
+      <w:pPr>
+        <w:ind w:left="4320" w:hanging="360"/>
+      </w:pPr>
+      <w:rPr>
+        <w:rFonts w:ascii="Courier New" w:hAnsi="Courier New" w:cs="Courier New" w:hint="default"/>
+      </w:rPr>
+    </w:lvl>
+    <w:lvl w:ilvl="5" w:tplc="040C0005" w:tentative="1">
+      <w:start w:val="1"/>
+      <w:numFmt w:val="bullet"/>
+      <w:lvlText w:val=""/>
+      <w:lvlJc w:val="left"/>
+      <w:pPr>
+        <w:ind w:left="5040" w:hanging="360"/>
+      </w:pPr>
+      <w:rPr>
+        <w:rFonts w:ascii="Wingdings" w:hAnsi="Wingdings" w:hint="default"/>
+      </w:rPr>
+    </w:lvl>
+    <w:lvl w:ilvl="6" w:tplc="040C0001" w:tentative="1">
+      <w:start w:val="1"/>
+      <w:numFmt w:val="bullet"/>
+      <w:lvlText w:val=""/>
+      <w:lvlJc w:val="left"/>
+      <w:pPr>
+        <w:ind w:left="5760" w:hanging="360"/>
+      </w:pPr>
+      <w:rPr>
+        <w:rFonts w:ascii="Symbol" w:hAnsi="Symbol" w:hint="default"/>
+      </w:rPr>
+    </w:lvl>
+    <w:lvl w:ilvl="7" w:tplc="040C0003" w:tentative="1">
+      <w:start w:val="1"/>
+      <w:numFmt w:val="bullet"/>
+      <w:lvlText w:val="o"/>
+      <w:lvlJc w:val="left"/>
+      <w:pPr>
+        <w:ind w:left="6480" w:hanging="360"/>
+      </w:pPr>
+      <w:rPr>
+        <w:rFonts w:ascii="Courier New" w:hAnsi="Courier New" w:cs="Courier New" w:hint="default"/>
+      </w:rPr>
+    </w:lvl>
+    <w:lvl w:ilvl="8" w:tplc="040C0005" w:tentative="1">
+      <w:start w:val="1"/>
+      <w:numFmt w:val="bullet"/>
+      <w:lvlText w:val=""/>
+      <w:lvlJc w:val="left"/>
+      <w:pPr>
+        <w:ind w:left="7200" w:hanging="360"/>
+      </w:pPr>
+      <w:rPr>
+        <w:rFonts w:ascii="Wingdings" w:hAnsi="Wingdings" w:hint="default"/>
+      </w:rPr>
+    </w:lvl>
+  </w:abstractNum>
+  <w:abstractNum w:abstractNumId="5" w15:restartNumberingAfterBreak="0">
     <w:nsid w:val="7F704D4B"/>
     <w:multiLevelType w:val="multilevel"/>
     <w:tmpl w:val="07D4C230"/>
@@ -1208,7 +1361,7 @@
     <w:abstractNumId w:val="0"/>
   </w:num>
   <w:num w:numId="2">
-    <w:abstractNumId w:val="4"/>
+    <w:abstractNumId w:val="5"/>
   </w:num>
   <w:num w:numId="3">
     <w:abstractNumId w:val="2"/>
@@ -1218,6 +1371,9 @@
   </w:num>
   <w:num w:numId="5">
     <w:abstractNumId w:val="1"/>
+  </w:num>
+  <w:num w:numId="6">
+    <w:abstractNumId w:val="4"/>
   </w:num>
 </w:numbering>
 </file>

</xml_diff>